<commit_message>
Added bits to documentation
</commit_message>
<xml_diff>
--- a/documentation/Individual Contribution x13112406.docx
+++ b/documentation/Individual Contribution x13112406.docx
@@ -148,14 +148,7 @@
           <w:rFonts w:eastAsia="Times New Roman" w:cs="Times New Roman"/>
           <w:lang w:eastAsia="en-GB"/>
         </w:rPr>
-        <w:t>Textual description of the pr</w:t>
-      </w:r>
-      <w:r>
-        <w:rPr>
-          <w:rFonts w:eastAsia="Times New Roman" w:cs="Times New Roman"/>
-          <w:lang w:eastAsia="en-GB"/>
-        </w:rPr>
-        <w:t>oblem and the proposed solution part in the Introduction.</w:t>
+        <w:t>Textual description of the problem and the proposed solution part in the Introduction.</w:t>
       </w:r>
     </w:p>
     <w:p>
@@ -205,25 +198,13 @@
         <w:rPr>
           <w:lang w:val="en-IE"/>
         </w:rPr>
-        <w:t xml:space="preserve">I </w:t>
-      </w:r>
-      <w:r>
-        <w:rPr>
-          <w:lang w:val="en-IE"/>
-        </w:rPr>
-        <w:t>set up</w:t>
-      </w:r>
-      <w:r>
-        <w:rPr>
-          <w:lang w:val="en-IE"/>
-        </w:rPr>
-        <w:t>ped</w:t>
-      </w:r>
-      <w:r>
-        <w:rPr>
-          <w:lang w:val="en-IE"/>
-        </w:rPr>
-        <w:t xml:space="preserve"> the whole project base to start with mentioned in this document - </w:t>
+        <w:t xml:space="preserve">Most of the Coding for the project </w:t>
+      </w:r>
+      <w:r>
+        <w:rPr>
+          <w:lang w:val="en-IE"/>
+        </w:rPr>
+        <w:t xml:space="preserve">(individual contributions can be seen here: </w:t>
       </w:r>
       <w:hyperlink r:id="rId6" w:history="1">
         <w:r>
@@ -231,21 +212,92 @@
             <w:rStyle w:val="Hyperlink"/>
             <w:lang w:val="en-IE"/>
           </w:rPr>
-          <w:t>https://github.com/Virksaabnavjot/NSVB</w:t>
+          <w:t>https://github.com/Virksaabnavjot/NSVBank/graphs/contributors</w:t>
         </w:r>
+      </w:hyperlink>
+      <w:r>
+        <w:rPr>
+          <w:lang w:val="en-IE"/>
+        </w:rPr>
+        <w:t xml:space="preserve"> )</w:t>
+      </w:r>
+    </w:p>
+    <w:p>
+      <w:pPr>
+        <w:rPr>
+          <w:lang w:val="en-IE"/>
+        </w:rPr>
+      </w:pPr>
+    </w:p>
+    <w:p>
+      <w:pPr>
+        <w:pStyle w:val="ListParagraph"/>
+        <w:rPr>
+          <w:lang w:val="en-IE"/>
+        </w:rPr>
+      </w:pPr>
+      <w:r>
+        <w:rPr>
+          <w:lang w:val="en-IE"/>
+        </w:rPr>
+        <w:t xml:space="preserve">Including </w:t>
+      </w:r>
+      <w:r>
+        <w:rPr>
+          <w:lang w:val="en-IE"/>
+        </w:rPr>
+        <w:t>from the start of the project.</w:t>
+      </w:r>
+    </w:p>
+    <w:p>
+      <w:pPr>
+        <w:rPr>
+          <w:lang w:val="en-IE"/>
+        </w:rPr>
+      </w:pPr>
+    </w:p>
+    <w:p>
+      <w:pPr>
+        <w:pStyle w:val="ListParagraph"/>
+        <w:numPr>
+          <w:ilvl w:val="0"/>
+          <w:numId w:val="2"/>
+        </w:numPr>
+        <w:rPr>
+          <w:lang w:val="en-IE"/>
+        </w:rPr>
+      </w:pPr>
+      <w:r>
+        <w:rPr>
+          <w:lang w:val="en-IE"/>
+        </w:rPr>
+        <w:t xml:space="preserve">I </w:t>
+      </w:r>
+      <w:r>
+        <w:rPr>
+          <w:lang w:val="en-IE"/>
+        </w:rPr>
+        <w:t>set up</w:t>
+      </w:r>
+      <w:r>
+        <w:rPr>
+          <w:lang w:val="en-IE"/>
+        </w:rPr>
+        <w:t>ped</w:t>
+      </w:r>
+      <w:r>
+        <w:rPr>
+          <w:lang w:val="en-IE"/>
+        </w:rPr>
+        <w:t xml:space="preserve"> the whole project base to start with mentioned in this document - </w:t>
+      </w:r>
+      <w:hyperlink r:id="rId7" w:history="1">
         <w:r>
           <w:rPr>
             <w:rStyle w:val="Hyperlink"/>
             <w:lang w:val="en-IE"/>
           </w:rPr>
-          <w:t>a</w:t>
-        </w:r>
-        <w:r>
-          <w:rPr>
-            <w:rStyle w:val="Hyperlink"/>
-            <w:lang w:val="en-IE"/>
-          </w:rPr>
-          <w:t>nk/blob/master/documentation/Jersey%20Web%20API%20Development.pdf</w:t>
+          <w:t>https://github.com/Virksaabnavjot/NSVBank/blob/master/documentation/Jersey%20Web%20API%20Development.pdf</w:t>
         </w:r>
       </w:hyperlink>
       <w:r>
@@ -257,13 +309,7 @@
     </w:p>
     <w:p>
       <w:pPr>
-        <w:rPr>
-          <w:lang w:val="en-IE"/>
-        </w:rPr>
-      </w:pPr>
-    </w:p>
-    <w:p>
-      <w:pPr>
+        <w:pStyle w:val="ListParagraph"/>
         <w:rPr>
           <w:lang w:val="en-IE"/>
         </w:rPr>
@@ -284,7 +330,32 @@
         <w:rPr>
           <w:lang w:val="en-IE"/>
         </w:rPr>
-        <w:t xml:space="preserve">Came up with Package </w:t>
+        <w:t>Solution Architecture Design</w:t>
+      </w:r>
+    </w:p>
+    <w:p>
+      <w:pPr>
+        <w:rPr>
+          <w:lang w:val="en-IE"/>
+        </w:rPr>
+      </w:pPr>
+    </w:p>
+    <w:p>
+      <w:pPr>
+        <w:pStyle w:val="ListParagraph"/>
+        <w:numPr>
+          <w:ilvl w:val="0"/>
+          <w:numId w:val="2"/>
+        </w:numPr>
+        <w:rPr>
+          <w:lang w:val="en-IE"/>
+        </w:rPr>
+      </w:pPr>
+      <w:r>
+        <w:rPr>
+          <w:lang w:val="en-IE"/>
+        </w:rPr>
+        <w:t xml:space="preserve">Package </w:t>
       </w:r>
       <w:r>
         <w:rPr>
@@ -344,7 +415,7 @@
                     <pic:cNvPicPr/>
                   </pic:nvPicPr>
                   <pic:blipFill>
-                    <a:blip r:embed="rId7">
+                    <a:blip r:embed="rId8">
                       <a:extLst>
                         <a:ext uri="{28A0092B-C50C-407E-A947-70E740481C1C}">
                           <a14:useLocalDpi xmlns:a14="http://schemas.microsoft.com/office/drawing/2010/main" val="0"/>
@@ -405,7 +476,7 @@
                     <pic:cNvPicPr/>
                   </pic:nvPicPr>
                   <pic:blipFill>
-                    <a:blip r:embed="rId8">
+                    <a:blip r:embed="rId9">
                       <a:extLst>
                         <a:ext uri="{28A0092B-C50C-407E-A947-70E740481C1C}">
                           <a14:useLocalDpi xmlns:a14="http://schemas.microsoft.com/office/drawing/2010/main" val="0"/>
@@ -448,90 +519,6 @@
     </w:p>
     <w:p>
       <w:pPr>
-        <w:rPr>
-          <w:lang w:val="en-IE"/>
-        </w:rPr>
-      </w:pPr>
-    </w:p>
-    <w:p>
-      <w:pPr>
-        <w:rPr>
-          <w:lang w:val="en-IE"/>
-        </w:rPr>
-      </w:pPr>
-    </w:p>
-    <w:p>
-      <w:pPr>
-        <w:rPr>
-          <w:lang w:val="en-IE"/>
-        </w:rPr>
-      </w:pPr>
-    </w:p>
-    <w:p>
-      <w:pPr>
-        <w:rPr>
-          <w:lang w:val="en-IE"/>
-        </w:rPr>
-      </w:pPr>
-    </w:p>
-    <w:p>
-      <w:pPr>
-        <w:rPr>
-          <w:lang w:val="en-IE"/>
-        </w:rPr>
-      </w:pPr>
-    </w:p>
-    <w:p>
-      <w:pPr>
-        <w:rPr>
-          <w:lang w:val="en-IE"/>
-        </w:rPr>
-      </w:pPr>
-    </w:p>
-    <w:p>
-      <w:pPr>
-        <w:rPr>
-          <w:lang w:val="en-IE"/>
-        </w:rPr>
-      </w:pPr>
-    </w:p>
-    <w:p>
-      <w:pPr>
-        <w:rPr>
-          <w:lang w:val="en-IE"/>
-        </w:rPr>
-      </w:pPr>
-    </w:p>
-    <w:p>
-      <w:pPr>
-        <w:rPr>
-          <w:lang w:val="en-IE"/>
-        </w:rPr>
-      </w:pPr>
-    </w:p>
-    <w:p>
-      <w:pPr>
-        <w:rPr>
-          <w:lang w:val="en-IE"/>
-        </w:rPr>
-      </w:pPr>
-    </w:p>
-    <w:p>
-      <w:pPr>
-        <w:rPr>
-          <w:lang w:val="en-IE"/>
-        </w:rPr>
-      </w:pPr>
-    </w:p>
-    <w:p>
-      <w:pPr>
-        <w:rPr>
-          <w:lang w:val="en-IE"/>
-        </w:rPr>
-      </w:pPr>
-    </w:p>
-    <w:p>
-      <w:pPr>
         <w:pStyle w:val="ListParagraph"/>
         <w:numPr>
           <w:ilvl w:val="0"/>
@@ -545,128 +532,27 @@
         <w:rPr>
           <w:lang w:val="en-IE"/>
         </w:rPr>
-        <w:t>Screenshots f</w:t>
-      </w:r>
-      <w:r>
-        <w:rPr>
-          <w:lang w:val="en-IE"/>
-        </w:rPr>
-        <w:t>ro</w:t>
-      </w:r>
-      <w:r>
-        <w:rPr>
-          <w:lang w:val="en-IE"/>
-        </w:rPr>
-        <w:t>m the beginning (with the service running)</w:t>
-      </w:r>
-    </w:p>
-    <w:p>
-      <w:pPr>
-        <w:rPr>
-          <w:lang w:val="en-IE"/>
-        </w:rPr>
-      </w:pPr>
-      <w:r>
-        <w:rPr>
-          <w:noProof/>
-          <w:lang w:eastAsia="en-GB"/>
-        </w:rPr>
-        <w:drawing>
-          <wp:inline distT="0" distB="0" distL="0" distR="0" wp14:anchorId="1EAD46F0" wp14:editId="707D1DAA">
-            <wp:extent cx="5727700" cy="2326005"/>
-            <wp:effectExtent l="0" t="0" r="12700" b="10795"/>
-            <wp:docPr id="3" name="Picture 3"/>
-            <wp:cNvGraphicFramePr>
-              <a:graphicFrameLocks xmlns:a="http://schemas.openxmlformats.org/drawingml/2006/main" noChangeAspect="1"/>
-            </wp:cNvGraphicFramePr>
-            <a:graphic xmlns:a="http://schemas.openxmlformats.org/drawingml/2006/main">
-              <a:graphicData uri="http://schemas.openxmlformats.org/drawingml/2006/picture">
-                <pic:pic xmlns:pic="http://schemas.openxmlformats.org/drawingml/2006/picture">
-                  <pic:nvPicPr>
-                    <pic:cNvPr id="3" name="f34972c0-b00b-11e6-83e9-e13cb83260ad.png"/>
-                    <pic:cNvPicPr/>
-                  </pic:nvPicPr>
-                  <pic:blipFill>
-                    <a:blip r:embed="rId9">
-                      <a:extLst>
-                        <a:ext uri="{28A0092B-C50C-407E-A947-70E740481C1C}">
-                          <a14:useLocalDpi xmlns:a14="http://schemas.microsoft.com/office/drawing/2010/main" val="0"/>
-                        </a:ext>
-                      </a:extLst>
-                    </a:blip>
-                    <a:stretch>
-                      <a:fillRect/>
-                    </a:stretch>
-                  </pic:blipFill>
-                  <pic:spPr>
-                    <a:xfrm>
-                      <a:off x="0" y="0"/>
-                      <a:ext cx="5727700" cy="2326005"/>
-                    </a:xfrm>
-                    <a:prstGeom prst="rect">
-                      <a:avLst/>
-                    </a:prstGeom>
-                  </pic:spPr>
-                </pic:pic>
-              </a:graphicData>
-            </a:graphic>
-          </wp:inline>
-        </w:drawing>
-      </w:r>
-    </w:p>
-    <w:p>
-      <w:pPr>
-        <w:rPr>
-          <w:lang w:val="en-IE"/>
-        </w:rPr>
-      </w:pPr>
-      <w:r>
-        <w:rPr>
-          <w:noProof/>
-          <w:lang w:eastAsia="en-GB"/>
-        </w:rPr>
-        <w:drawing>
-          <wp:inline distT="0" distB="0" distL="0" distR="0" wp14:anchorId="62F819AF" wp14:editId="2093B1F7">
-            <wp:extent cx="6580036" cy="980440"/>
-            <wp:effectExtent l="0" t="0" r="0" b="10160"/>
-            <wp:docPr id="4" name="Picture 4"/>
-            <wp:cNvGraphicFramePr>
-              <a:graphicFrameLocks xmlns:a="http://schemas.openxmlformats.org/drawingml/2006/main" noChangeAspect="1"/>
-            </wp:cNvGraphicFramePr>
-            <a:graphic xmlns:a="http://schemas.openxmlformats.org/drawingml/2006/main">
-              <a:graphicData uri="http://schemas.openxmlformats.org/drawingml/2006/picture">
-                <pic:pic xmlns:pic="http://schemas.openxmlformats.org/drawingml/2006/picture">
-                  <pic:nvPicPr>
-                    <pic:cNvPr id="4" name="1a122820-b1c4-11e6-9bd9-92e49cf9a6c4.png"/>
-                    <pic:cNvPicPr/>
-                  </pic:nvPicPr>
-                  <pic:blipFill>
-                    <a:blip r:embed="rId10">
-                      <a:extLst>
-                        <a:ext uri="{28A0092B-C50C-407E-A947-70E740481C1C}">
-                          <a14:useLocalDpi xmlns:a14="http://schemas.microsoft.com/office/drawing/2010/main" val="0"/>
-                        </a:ext>
-                      </a:extLst>
-                    </a:blip>
-                    <a:stretch>
-                      <a:fillRect/>
-                    </a:stretch>
-                  </pic:blipFill>
-                  <pic:spPr>
-                    <a:xfrm>
-                      <a:off x="0" y="0"/>
-                      <a:ext cx="6585107" cy="981196"/>
-                    </a:xfrm>
-                    <a:prstGeom prst="rect">
-                      <a:avLst/>
-                    </a:prstGeom>
-                  </pic:spPr>
-                </pic:pic>
-              </a:graphicData>
-            </a:graphic>
-          </wp:inline>
-        </w:drawing>
-      </w:r>
+        <w:t xml:space="preserve">Set upped the Client by following the material available on </w:t>
+      </w:r>
+      <w:r>
+        <w:rPr>
+          <w:lang w:val="en-IE"/>
+        </w:rPr>
+        <w:t>Moodle</w:t>
+      </w:r>
+      <w:r>
+        <w:rPr>
+          <w:lang w:val="en-IE"/>
+        </w:rPr>
+        <w:t>.</w:t>
+      </w:r>
+    </w:p>
+    <w:p>
+      <w:pPr>
+        <w:rPr>
+          <w:lang w:val="en-IE"/>
+        </w:rPr>
+      </w:pPr>
     </w:p>
     <w:p>
       <w:pPr>
@@ -676,117 +562,6 @@
       </w:pPr>
       <w:bookmarkStart w:id="0" w:name="_GoBack"/>
       <w:bookmarkEnd w:id="0"/>
-    </w:p>
-    <w:p>
-      <w:pPr>
-        <w:pStyle w:val="ListParagraph"/>
-        <w:numPr>
-          <w:ilvl w:val="0"/>
-          <w:numId w:val="3"/>
-        </w:numPr>
-        <w:rPr>
-          <w:lang w:val="en-IE"/>
-        </w:rPr>
-      </w:pPr>
-      <w:r>
-        <w:rPr>
-          <w:lang w:val="en-IE"/>
-        </w:rPr>
-        <w:t xml:space="preserve">Set upped the Client by following the material available on </w:t>
-      </w:r>
-      <w:r>
-        <w:rPr>
-          <w:lang w:val="en-IE"/>
-        </w:rPr>
-        <w:t>Moodle</w:t>
-      </w:r>
-      <w:r>
-        <w:rPr>
-          <w:lang w:val="en-IE"/>
-        </w:rPr>
-        <w:t>.</w:t>
-      </w:r>
-    </w:p>
-    <w:p>
-      <w:pPr>
-        <w:rPr>
-          <w:lang w:val="en-IE"/>
-        </w:rPr>
-      </w:pPr>
-    </w:p>
-    <w:p>
-      <w:pPr>
-        <w:pStyle w:val="ListParagraph"/>
-        <w:rPr>
-          <w:lang w:val="en-IE"/>
-        </w:rPr>
-      </w:pPr>
-      <w:r>
-        <w:rPr>
-          <w:noProof/>
-          <w:lang w:eastAsia="en-GB"/>
-        </w:rPr>
-        <w:drawing>
-          <wp:inline distT="0" distB="0" distL="0" distR="0" wp14:anchorId="3F20737F" wp14:editId="561B97EB">
-            <wp:extent cx="3098800" cy="1562100"/>
-            <wp:effectExtent l="0" t="0" r="0" b="12700"/>
-            <wp:docPr id="5" name="Picture 5"/>
-            <wp:cNvGraphicFramePr>
-              <a:graphicFrameLocks xmlns:a="http://schemas.openxmlformats.org/drawingml/2006/main" noChangeAspect="1"/>
-            </wp:cNvGraphicFramePr>
-            <a:graphic xmlns:a="http://schemas.openxmlformats.org/drawingml/2006/main">
-              <a:graphicData uri="http://schemas.openxmlformats.org/drawingml/2006/picture">
-                <pic:pic xmlns:pic="http://schemas.openxmlformats.org/drawingml/2006/picture">
-                  <pic:nvPicPr>
-                    <pic:cNvPr id="5" name="Screen Shot 2016-12-19 at 14.29.23.png"/>
-                    <pic:cNvPicPr/>
-                  </pic:nvPicPr>
-                  <pic:blipFill>
-                    <a:blip r:embed="rId11">
-                      <a:extLst>
-                        <a:ext uri="{28A0092B-C50C-407E-A947-70E740481C1C}">
-                          <a14:useLocalDpi xmlns:a14="http://schemas.microsoft.com/office/drawing/2010/main" val="0"/>
-                        </a:ext>
-                      </a:extLst>
-                    </a:blip>
-                    <a:stretch>
-                      <a:fillRect/>
-                    </a:stretch>
-                  </pic:blipFill>
-                  <pic:spPr>
-                    <a:xfrm>
-                      <a:off x="0" y="0"/>
-                      <a:ext cx="3098800" cy="1562100"/>
-                    </a:xfrm>
-                    <a:prstGeom prst="rect">
-                      <a:avLst/>
-                    </a:prstGeom>
-                  </pic:spPr>
-                </pic:pic>
-              </a:graphicData>
-            </a:graphic>
-          </wp:inline>
-        </w:drawing>
-      </w:r>
-    </w:p>
-    <w:p>
-      <w:pPr>
-        <w:rPr>
-          <w:lang w:val="en-IE"/>
-        </w:rPr>
-      </w:pPr>
-    </w:p>
-    <w:p>
-      <w:pPr>
-        <w:pStyle w:val="ListParagraph"/>
-        <w:numPr>
-          <w:ilvl w:val="0"/>
-          <w:numId w:val="3"/>
-        </w:numPr>
-        <w:rPr>
-          <w:lang w:val="en-IE"/>
-        </w:rPr>
-      </w:pPr>
     </w:p>
     <w:sectPr>
       <w:pgSz w:w="11900" w:h="16840"/>

</xml_diff>